<commit_message>
bai tap ngay 30/06/22
</commit_message>
<xml_diff>
--- a/ss3_mo_ta_thuat_toan_bang_Pseudocode_Flowchart/bai_tap/mo_ta_thuat_toan_tim_gia_tri_lon_nhat_trong_day_so.docx
+++ b/ss3_mo_ta_thuat_toan_bang_Pseudocode_Flowchart/bai_tap/mo_ta_thuat_toan_tim_gia_tri_lon_nhat_trong_day_so.docx
@@ -18,7 +18,17 @@
       </w:r>
     </w:p>
     <w:p>
-      <w:r>
+      <w:pPr>
+        <w:rPr>
+          <w:b/>
+          <w:bCs/>
+        </w:rPr>
+      </w:pPr>
+      <w:r>
+        <w:rPr>
+          <w:b/>
+          <w:bCs/>
+        </w:rPr>
         <w:t>1. Mã giả:</w:t>
       </w:r>
     </w:p>
@@ -28,49 +38,189 @@
       </w:r>
     </w:p>
     <w:p>
+      <w:pPr>
+        <w:ind w:firstLine="720"/>
+      </w:pPr>
       <w:r>
         <w:t xml:space="preserve">INPUT </w:t>
       </w:r>
       <w:r>
         <w:t>N</w:t>
       </w:r>
-    </w:p>
-    <w:p>
-      <w:r>
-        <w:t xml:space="preserve">N là giá trị </w:t>
-      </w:r>
-    </w:p>
-    <w:p>
-      <w:r>
-        <w:t>Max=a</w:t>
-      </w:r>
-      <w:r>
-        <w:t>1</w:t>
-      </w:r>
-    </w:p>
-    <w:p>
+      <w:r>
+        <w:t xml:space="preserve"> (a1,a2,a3…ai,…an) (i&lt;=N)</w:t>
+      </w:r>
+    </w:p>
+    <w:p>
+      <w:pPr>
+        <w:ind w:firstLine="720"/>
+      </w:pPr>
+      <w:r>
+        <w:t>Max = a1</w:t>
+      </w:r>
+    </w:p>
+    <w:p>
+      <w:pPr>
+        <w:ind w:firstLine="720"/>
+      </w:pPr>
       <w:r>
         <w:t>i=2</w:t>
       </w:r>
     </w:p>
     <w:p>
-      <w:r>
-        <w:t xml:space="preserve">if a1&gt;i </w:t>
-      </w:r>
-    </w:p>
-    <w:p>
-      <w:r>
-        <w:t>display “Giá trị lớn nhất”</w:t>
-      </w:r>
-    </w:p>
-    <w:p>
-      <w:r>
-        <w:t xml:space="preserve">else </w:t>
-      </w:r>
-    </w:p>
-    <w:p>
-      <w:r>
-        <w:t xml:space="preserve">     i=i+1 </w:t>
+      <w:pPr>
+        <w:ind w:firstLine="720"/>
+      </w:pPr>
+      <w:r>
+        <w:t>While i&lt;n</w:t>
+      </w:r>
+    </w:p>
+    <w:p>
+      <w:pPr>
+        <w:ind w:firstLine="720"/>
+      </w:pPr>
+      <w:r>
+        <w:t xml:space="preserve">DO </w:t>
+      </w:r>
+    </w:p>
+    <w:p>
+      <w:pPr>
+        <w:ind w:left="720" w:firstLine="720"/>
+      </w:pPr>
+      <w:r>
+        <w:t>If (ai&gt;Max) then</w:t>
+      </w:r>
+    </w:p>
+    <w:p>
+      <w:pPr>
+        <w:ind w:left="1440" w:firstLine="720"/>
+      </w:pPr>
+      <w:r>
+        <w:t>Max=ai</w:t>
+      </w:r>
+    </w:p>
+    <w:p>
+      <w:pPr>
+        <w:ind w:left="720" w:firstLine="720"/>
+      </w:pPr>
+      <w:r>
+        <w:t>End if</w:t>
+      </w:r>
+    </w:p>
+    <w:p>
+      <w:pPr>
+        <w:ind w:left="720" w:firstLine="720"/>
+      </w:pPr>
+      <w:r>
+        <w:t>i</w:t>
+      </w:r>
+      <w:r>
+        <w:t>=i+1</w:t>
+      </w:r>
+    </w:p>
+    <w:p>
+      <w:pPr>
+        <w:ind w:firstLine="720"/>
+      </w:pPr>
+      <w:r>
+        <w:t>END DO</w:t>
+      </w:r>
+    </w:p>
+    <w:p>
+      <w:pPr>
+        <w:ind w:firstLine="720"/>
+      </w:pPr>
+      <w:r>
+        <w:t>DISPLAY</w:t>
+      </w:r>
+      <w:r>
+        <w:t xml:space="preserve"> “</w:t>
+      </w:r>
+      <w:r>
+        <w:t>Max</w:t>
+      </w:r>
+      <w:r>
+        <w:t>”</w:t>
+      </w:r>
+    </w:p>
+    <w:p>
+      <w:r>
+        <w:t xml:space="preserve"> </w:t>
+      </w:r>
+      <w:r>
+        <w:t>END</w:t>
+      </w:r>
+    </w:p>
+    <w:p>
+      <w:pPr>
+        <w:rPr>
+          <w:b/>
+          <w:bCs/>
+        </w:rPr>
+      </w:pPr>
+      <w:r>
+        <w:rPr>
+          <w:b/>
+          <w:bCs/>
+        </w:rPr>
+        <w:t>2. Lưu đồ:</w:t>
+      </w:r>
+    </w:p>
+    <w:p>
+      <w:pPr>
+        <w:rPr>
+          <w:b/>
+          <w:bCs/>
+        </w:rPr>
+      </w:pPr>
+      <w:r>
+        <w:rPr>
+          <w:b/>
+          <w:bCs/>
+          <w:noProof/>
+        </w:rPr>
+        <w:lastRenderedPageBreak/>
+        <w:drawing>
+          <wp:inline distT="0" distB="0" distL="0" distR="0" wp14:anchorId="6B385E46" wp14:editId="5BA189AB">
+            <wp:extent cx="4095750" cy="8020050"/>
+            <wp:effectExtent l="0" t="0" r="0" b="0"/>
+            <wp:docPr id="1" name="Picture 1"/>
+            <wp:cNvGraphicFramePr>
+              <a:graphicFrameLocks xmlns:a="http://schemas.openxmlformats.org/drawingml/2006/main" noChangeAspect="1"/>
+            </wp:cNvGraphicFramePr>
+            <a:graphic xmlns:a="http://schemas.openxmlformats.org/drawingml/2006/main">
+              <a:graphicData uri="http://schemas.openxmlformats.org/drawingml/2006/picture">
+                <pic:pic xmlns:pic="http://schemas.openxmlformats.org/drawingml/2006/picture">
+                  <pic:nvPicPr>
+                    <pic:cNvPr id="1" name="Picture 1"/>
+                    <pic:cNvPicPr/>
+                  </pic:nvPicPr>
+                  <pic:blipFill>
+                    <a:blip r:embed="rId4">
+                      <a:extLst>
+                        <a:ext uri="{28A0092B-C50C-407E-A947-70E740481C1C}">
+                          <a14:useLocalDpi xmlns:a14="http://schemas.microsoft.com/office/drawing/2010/main" val="0"/>
+                        </a:ext>
+                      </a:extLst>
+                    </a:blip>
+                    <a:stretch>
+                      <a:fillRect/>
+                    </a:stretch>
+                  </pic:blipFill>
+                  <pic:spPr>
+                    <a:xfrm>
+                      <a:off x="0" y="0"/>
+                      <a:ext cx="4095750" cy="8020050"/>
+                    </a:xfrm>
+                    <a:prstGeom prst="rect">
+                      <a:avLst/>
+                    </a:prstGeom>
+                  </pic:spPr>
+                </pic:pic>
+              </a:graphicData>
+            </a:graphic>
+          </wp:inline>
+        </w:drawing>
       </w:r>
     </w:p>
     <w:sectPr>

</xml_diff>